<commit_message>
Aggiunta Attributo + Aggiornamento Documentazione
Aggiunto attributo nomeSquadra all'interno della classe Team e aggiornata la documentazione
</commit_message>
<xml_diff>
--- a/documentazione/primoHomework/Documentazione primoHomework.docx
+++ b/documentazione/primoHomework/Documentazione primoHomework.docx
@@ -138,18 +138,8 @@
           <w:sz w:val="20"/>
           <w:szCs w:val="20"/>
         </w:rPr>
-        <w:t xml:space="preserve">Rappresenta una persona che può registrarsi sulla piattaforma e partecipare ad un </w:t>
-      </w:r>
-      <w:proofErr w:type="spellStart"/>
-      <w:r>
-        <w:rPr>
-          <w:rFonts w:ascii="Calibri" w:hAnsi="Calibri" w:cs="Calibri"/>
-          <w:sz w:val="20"/>
-          <w:szCs w:val="20"/>
-        </w:rPr>
-        <w:t>Hackaton</w:t>
-      </w:r>
-      <w:proofErr w:type="spellEnd"/>
+        <w:t>Rappresenta una persona che può registrarsi sulla piattaforma e partecipare ad un Hackaton</w:t>
+      </w:r>
     </w:p>
     <w:p>
       <w:pPr>
@@ -192,40 +182,16 @@
           <w:szCs w:val="20"/>
         </w:rPr>
       </w:pPr>
-      <w:proofErr w:type="spellStart"/>
-      <w:r>
-        <w:rPr>
-          <w:rFonts w:ascii="Calibri" w:hAnsi="Calibri" w:cs="Calibri"/>
-          <w:b/>
-          <w:bCs/>
-          <w:sz w:val="20"/>
-          <w:szCs w:val="20"/>
-        </w:rPr>
-        <w:t>IdUtente</w:t>
-      </w:r>
-      <w:proofErr w:type="spellEnd"/>
-      <w:r>
-        <w:rPr>
-          <w:rFonts w:ascii="Calibri" w:hAnsi="Calibri" w:cs="Calibri"/>
-          <w:b/>
-          <w:bCs/>
-          <w:sz w:val="20"/>
-          <w:szCs w:val="20"/>
-        </w:rPr>
-        <w:t xml:space="preserve">: </w:t>
-      </w:r>
-      <w:proofErr w:type="spellStart"/>
-      <w:r>
-        <w:rPr>
-          <w:rFonts w:ascii="Calibri" w:hAnsi="Calibri" w:cs="Calibri"/>
-          <w:b/>
-          <w:bCs/>
-          <w:sz w:val="20"/>
-          <w:szCs w:val="20"/>
-        </w:rPr>
-        <w:t>int</w:t>
-      </w:r>
-      <w:proofErr w:type="spellEnd"/>
+      <w:r>
+        <w:rPr>
+          <w:rFonts w:ascii="Calibri" w:hAnsi="Calibri" w:cs="Calibri"/>
+          <w:b/>
+          <w:bCs/>
+          <w:sz w:val="20"/>
+          <w:szCs w:val="20"/>
+        </w:rPr>
+        <w:t>IdUtente: int</w:t>
+      </w:r>
       <w:r>
         <w:rPr>
           <w:rFonts w:ascii="Calibri" w:hAnsi="Calibri" w:cs="Calibri"/>
@@ -251,25 +217,7 @@
           <w:sz w:val="20"/>
           <w:szCs w:val="20"/>
         </w:rPr>
-        <w:t xml:space="preserve"> [Visibilità </w:t>
-      </w:r>
-      <w:proofErr w:type="spellStart"/>
-      <w:r>
-        <w:rPr>
-          <w:rFonts w:ascii="Calibri" w:hAnsi="Calibri" w:cs="Calibri"/>
-          <w:sz w:val="20"/>
-          <w:szCs w:val="20"/>
-        </w:rPr>
-        <w:t>protected</w:t>
-      </w:r>
-      <w:proofErr w:type="spellEnd"/>
-      <w:r>
-        <w:rPr>
-          <w:rFonts w:ascii="Calibri" w:hAnsi="Calibri" w:cs="Calibri"/>
-          <w:sz w:val="20"/>
-          <w:szCs w:val="20"/>
-        </w:rPr>
-        <w:t xml:space="preserve"> per permetterne l’estensione alle classi “figlie” senza che altre classi abbiano accesso a questo attributo] </w:t>
+        <w:t xml:space="preserve"> [Visibilità protected per permetterne l’estensione alle classi “figlie” senza che altre classi abbiano accesso a questo attributo] </w:t>
       </w:r>
     </w:p>
     <w:p>
@@ -308,39 +256,15 @@
           <w:szCs w:val="20"/>
         </w:rPr>
       </w:pPr>
-      <w:proofErr w:type="spellStart"/>
-      <w:proofErr w:type="gramStart"/>
-      <w:r>
-        <w:rPr>
-          <w:rFonts w:ascii="Calibri" w:hAnsi="Calibri" w:cs="Calibri"/>
-          <w:b/>
-          <w:bCs/>
-          <w:sz w:val="20"/>
-          <w:szCs w:val="20"/>
-        </w:rPr>
-        <w:t>registraSuPiattaforma</w:t>
-      </w:r>
-      <w:proofErr w:type="spellEnd"/>
-      <w:r>
-        <w:rPr>
-          <w:rFonts w:ascii="Calibri" w:hAnsi="Calibri" w:cs="Calibri"/>
-          <w:b/>
-          <w:bCs/>
-          <w:sz w:val="20"/>
-          <w:szCs w:val="20"/>
-        </w:rPr>
-        <w:t>(</w:t>
-      </w:r>
-      <w:proofErr w:type="gramEnd"/>
-      <w:r>
-        <w:rPr>
-          <w:rFonts w:ascii="Calibri" w:hAnsi="Calibri" w:cs="Calibri"/>
-          <w:b/>
-          <w:bCs/>
-          <w:sz w:val="20"/>
-          <w:szCs w:val="20"/>
-        </w:rPr>
-        <w:t>)</w:t>
+      <w:r>
+        <w:rPr>
+          <w:rFonts w:ascii="Calibri" w:hAnsi="Calibri" w:cs="Calibri"/>
+          <w:b/>
+          <w:bCs/>
+          <w:sz w:val="20"/>
+          <w:szCs w:val="20"/>
+        </w:rPr>
+        <w:t>registraSuPiattaforma()</w:t>
       </w:r>
       <w:r>
         <w:rPr>
@@ -453,7 +377,6 @@
           <w:szCs w:val="20"/>
         </w:rPr>
       </w:pPr>
-      <w:proofErr w:type="gramStart"/>
       <w:r>
         <w:rPr>
           <w:rFonts w:ascii="Calibri" w:hAnsi="Calibri" w:cs="Calibri"/>
@@ -470,32 +393,13 @@
         </w:rPr>
         <w:t>’</w:t>
       </w:r>
-      <w:proofErr w:type="gramEnd"/>
-      <w:r>
-        <w:rPr>
-          <w:rFonts w:ascii="Calibri" w:hAnsi="Calibri" w:cs="Calibri"/>
-          <w:sz w:val="20"/>
-          <w:szCs w:val="20"/>
-        </w:rPr>
-        <w:t xml:space="preserve"> </w:t>
-      </w:r>
-      <w:proofErr w:type="gramStart"/>
-      <w:r>
-        <w:rPr>
-          <w:rFonts w:ascii="Calibri" w:hAnsi="Calibri" w:cs="Calibri"/>
-          <w:sz w:val="20"/>
-          <w:szCs w:val="20"/>
-        </w:rPr>
-        <w:t>la superclasse</w:t>
-      </w:r>
-      <w:proofErr w:type="gramEnd"/>
-      <w:r>
-        <w:rPr>
-          <w:rFonts w:ascii="Calibri" w:hAnsi="Calibri" w:cs="Calibri"/>
-          <w:sz w:val="20"/>
-          <w:szCs w:val="20"/>
-        </w:rPr>
-        <w:t xml:space="preserve"> delle classi Giudice e Organizzatore</w:t>
+      <w:r>
+        <w:rPr>
+          <w:rFonts w:ascii="Calibri" w:hAnsi="Calibri" w:cs="Calibri"/>
+          <w:sz w:val="20"/>
+          <w:szCs w:val="20"/>
+        </w:rPr>
+        <w:t xml:space="preserve"> la superclasse delle classi Giudice e Organizzatore</w:t>
       </w:r>
       <w:r>
         <w:rPr>
@@ -551,25 +455,7 @@
           <w:sz w:val="20"/>
           <w:szCs w:val="20"/>
         </w:rPr>
-        <w:t xml:space="preserve">Può far parte di </w:t>
-      </w:r>
-      <w:proofErr w:type="gramStart"/>
-      <w:r>
-        <w:rPr>
-          <w:rFonts w:ascii="Calibri" w:hAnsi="Calibri" w:cs="Calibri"/>
-          <w:sz w:val="20"/>
-          <w:szCs w:val="20"/>
-        </w:rPr>
-        <w:t>un team</w:t>
-      </w:r>
-      <w:proofErr w:type="gramEnd"/>
-      <w:r>
-        <w:rPr>
-          <w:rFonts w:ascii="Calibri" w:hAnsi="Calibri" w:cs="Calibri"/>
-          <w:sz w:val="20"/>
-          <w:szCs w:val="20"/>
-        </w:rPr>
-        <w:t xml:space="preserve"> </w:t>
+        <w:t xml:space="preserve">Può far parte di un team </w:t>
       </w:r>
     </w:p>
     <w:p>
@@ -775,39 +661,15 @@
           <w:szCs w:val="20"/>
         </w:rPr>
       </w:pPr>
-      <w:proofErr w:type="spellStart"/>
-      <w:proofErr w:type="gramStart"/>
-      <w:r>
-        <w:rPr>
-          <w:rFonts w:ascii="Calibri" w:hAnsi="Calibri" w:cs="Calibri"/>
-          <w:b/>
-          <w:bCs/>
-          <w:sz w:val="20"/>
-          <w:szCs w:val="20"/>
-        </w:rPr>
-        <w:t>pubblicaDescrizione</w:t>
-      </w:r>
-      <w:proofErr w:type="spellEnd"/>
-      <w:r>
-        <w:rPr>
-          <w:rFonts w:ascii="Calibri" w:hAnsi="Calibri" w:cs="Calibri"/>
-          <w:b/>
-          <w:bCs/>
-          <w:sz w:val="20"/>
-          <w:szCs w:val="20"/>
-        </w:rPr>
-        <w:t>(</w:t>
-      </w:r>
-      <w:proofErr w:type="gramEnd"/>
-      <w:r>
-        <w:rPr>
-          <w:rFonts w:ascii="Calibri" w:hAnsi="Calibri" w:cs="Calibri"/>
-          <w:b/>
-          <w:bCs/>
-          <w:sz w:val="20"/>
-          <w:szCs w:val="20"/>
-        </w:rPr>
-        <w:t>)</w:t>
+      <w:r>
+        <w:rPr>
+          <w:rFonts w:ascii="Calibri" w:hAnsi="Calibri" w:cs="Calibri"/>
+          <w:b/>
+          <w:bCs/>
+          <w:sz w:val="20"/>
+          <w:szCs w:val="20"/>
+        </w:rPr>
+        <w:t>pubblicaDescrizione()</w:t>
       </w:r>
       <w:r>
         <w:rPr>
@@ -847,39 +709,15 @@
           <w:szCs w:val="20"/>
         </w:rPr>
       </w:pPr>
-      <w:proofErr w:type="spellStart"/>
-      <w:proofErr w:type="gramStart"/>
-      <w:r>
-        <w:rPr>
-          <w:rFonts w:ascii="Calibri" w:hAnsi="Calibri" w:cs="Calibri"/>
-          <w:b/>
-          <w:bCs/>
-          <w:sz w:val="20"/>
-          <w:szCs w:val="20"/>
-        </w:rPr>
-        <w:t>esaminaDocumento</w:t>
-      </w:r>
-      <w:proofErr w:type="spellEnd"/>
-      <w:r>
-        <w:rPr>
-          <w:rFonts w:ascii="Calibri" w:hAnsi="Calibri" w:cs="Calibri"/>
-          <w:b/>
-          <w:bCs/>
-          <w:sz w:val="20"/>
-          <w:szCs w:val="20"/>
-        </w:rPr>
-        <w:t>(</w:t>
-      </w:r>
-      <w:proofErr w:type="gramEnd"/>
-      <w:r>
-        <w:rPr>
-          <w:rFonts w:ascii="Calibri" w:hAnsi="Calibri" w:cs="Calibri"/>
-          <w:b/>
-          <w:bCs/>
-          <w:sz w:val="20"/>
-          <w:szCs w:val="20"/>
-        </w:rPr>
-        <w:t>)</w:t>
+      <w:r>
+        <w:rPr>
+          <w:rFonts w:ascii="Calibri" w:hAnsi="Calibri" w:cs="Calibri"/>
+          <w:b/>
+          <w:bCs/>
+          <w:sz w:val="20"/>
+          <w:szCs w:val="20"/>
+        </w:rPr>
+        <w:t>esaminaDocumento()</w:t>
       </w:r>
       <w:r>
         <w:rPr>
@@ -895,25 +733,7 @@
           <w:sz w:val="20"/>
           <w:szCs w:val="20"/>
         </w:rPr>
-        <w:t xml:space="preserve">Valuta i documenti caricati </w:t>
-      </w:r>
-      <w:proofErr w:type="gramStart"/>
-      <w:r>
-        <w:rPr>
-          <w:rFonts w:ascii="Calibri" w:hAnsi="Calibri" w:cs="Calibri"/>
-          <w:sz w:val="20"/>
-          <w:szCs w:val="20"/>
-        </w:rPr>
-        <w:t>dai team</w:t>
-      </w:r>
-      <w:proofErr w:type="gramEnd"/>
-      <w:r>
-        <w:rPr>
-          <w:rFonts w:ascii="Calibri" w:hAnsi="Calibri" w:cs="Calibri"/>
-          <w:sz w:val="20"/>
-          <w:szCs w:val="20"/>
-        </w:rPr>
-        <w:t>.</w:t>
+        <w:t>Valuta i documenti caricati dai team.</w:t>
       </w:r>
     </w:p>
     <w:p>
@@ -1092,25 +912,7 @@
           <w:sz w:val="20"/>
           <w:szCs w:val="20"/>
         </w:rPr>
-        <w:t xml:space="preserve">CLASSE </w:t>
-      </w:r>
-      <w:proofErr w:type="gramStart"/>
-      <w:r>
-        <w:rPr>
-          <w:rFonts w:ascii="Calibri" w:hAnsi="Calibri" w:cs="Calibri"/>
-          <w:sz w:val="20"/>
-          <w:szCs w:val="20"/>
-        </w:rPr>
-        <w:t>ASSOCIATIVA :</w:t>
-      </w:r>
-      <w:proofErr w:type="gramEnd"/>
-      <w:r>
-        <w:rPr>
-          <w:rFonts w:ascii="Calibri" w:hAnsi="Calibri" w:cs="Calibri"/>
-          <w:sz w:val="20"/>
-          <w:szCs w:val="20"/>
-        </w:rPr>
-        <w:t xml:space="preserve"> </w:t>
+        <w:t xml:space="preserve">CLASSE ASSOCIATIVA : </w:t>
       </w:r>
       <w:r>
         <w:rPr>
@@ -1242,40 +1044,16 @@
           <w:szCs w:val="20"/>
         </w:rPr>
       </w:pPr>
-      <w:proofErr w:type="spellStart"/>
-      <w:r>
-        <w:rPr>
-          <w:rFonts w:ascii="Calibri" w:hAnsi="Calibri" w:cs="Calibri"/>
-          <w:b/>
-          <w:bCs/>
-          <w:sz w:val="20"/>
-          <w:szCs w:val="20"/>
-        </w:rPr>
-        <w:t>valoreVoto</w:t>
-      </w:r>
-      <w:proofErr w:type="spellEnd"/>
-      <w:r>
-        <w:rPr>
-          <w:rFonts w:ascii="Calibri" w:hAnsi="Calibri" w:cs="Calibri"/>
-          <w:b/>
-          <w:bCs/>
-          <w:sz w:val="20"/>
-          <w:szCs w:val="20"/>
-        </w:rPr>
-        <w:t xml:space="preserve">: </w:t>
-      </w:r>
-      <w:proofErr w:type="spellStart"/>
-      <w:r>
-        <w:rPr>
-          <w:rFonts w:ascii="Calibri" w:hAnsi="Calibri" w:cs="Calibri"/>
-          <w:b/>
-          <w:bCs/>
-          <w:sz w:val="20"/>
-          <w:szCs w:val="20"/>
-        </w:rPr>
-        <w:t>int</w:t>
-      </w:r>
-      <w:proofErr w:type="spellEnd"/>
+      <w:r>
+        <w:rPr>
+          <w:rFonts w:ascii="Calibri" w:hAnsi="Calibri" w:cs="Calibri"/>
+          <w:b/>
+          <w:bCs/>
+          <w:sz w:val="20"/>
+          <w:szCs w:val="20"/>
+        </w:rPr>
+        <w:t>valoreVoto: int</w:t>
+      </w:r>
       <w:r>
         <w:rPr>
           <w:rFonts w:ascii="Calibri" w:hAnsi="Calibri" w:cs="Calibri"/>
@@ -1306,40 +1084,16 @@
           <w:szCs w:val="20"/>
         </w:rPr>
       </w:pPr>
-      <w:proofErr w:type="spellStart"/>
-      <w:r>
-        <w:rPr>
-          <w:rFonts w:ascii="Calibri" w:hAnsi="Calibri" w:cs="Calibri"/>
-          <w:b/>
-          <w:bCs/>
-          <w:sz w:val="20"/>
-          <w:szCs w:val="20"/>
-        </w:rPr>
-        <w:t>idGiudice</w:t>
-      </w:r>
-      <w:proofErr w:type="spellEnd"/>
-      <w:r>
-        <w:rPr>
-          <w:rFonts w:ascii="Calibri" w:hAnsi="Calibri" w:cs="Calibri"/>
-          <w:b/>
-          <w:bCs/>
-          <w:sz w:val="20"/>
-          <w:szCs w:val="20"/>
-        </w:rPr>
-        <w:t xml:space="preserve">: </w:t>
-      </w:r>
-      <w:proofErr w:type="spellStart"/>
-      <w:r>
-        <w:rPr>
-          <w:rFonts w:ascii="Calibri" w:hAnsi="Calibri" w:cs="Calibri"/>
-          <w:b/>
-          <w:bCs/>
-          <w:sz w:val="20"/>
-          <w:szCs w:val="20"/>
-        </w:rPr>
-        <w:t>int</w:t>
-      </w:r>
-      <w:proofErr w:type="spellEnd"/>
+      <w:r>
+        <w:rPr>
+          <w:rFonts w:ascii="Calibri" w:hAnsi="Calibri" w:cs="Calibri"/>
+          <w:b/>
+          <w:bCs/>
+          <w:sz w:val="20"/>
+          <w:szCs w:val="20"/>
+        </w:rPr>
+        <w:t>idGiudice: int</w:t>
+      </w:r>
       <w:r>
         <w:rPr>
           <w:rFonts w:ascii="Calibri" w:hAnsi="Calibri" w:cs="Calibri"/>
@@ -1378,40 +1132,16 @@
           <w:szCs w:val="20"/>
         </w:rPr>
       </w:pPr>
-      <w:proofErr w:type="spellStart"/>
-      <w:r>
-        <w:rPr>
-          <w:rFonts w:ascii="Calibri" w:hAnsi="Calibri" w:cs="Calibri"/>
-          <w:b/>
-          <w:bCs/>
-          <w:sz w:val="20"/>
-          <w:szCs w:val="20"/>
-        </w:rPr>
-        <w:t>nomeSquadra</w:t>
-      </w:r>
-      <w:proofErr w:type="spellEnd"/>
-      <w:r>
-        <w:rPr>
-          <w:rFonts w:ascii="Calibri" w:hAnsi="Calibri" w:cs="Calibri"/>
-          <w:b/>
-          <w:bCs/>
-          <w:sz w:val="20"/>
-          <w:szCs w:val="20"/>
-        </w:rPr>
-        <w:t xml:space="preserve">: </w:t>
-      </w:r>
-      <w:proofErr w:type="spellStart"/>
-      <w:r>
-        <w:rPr>
-          <w:rFonts w:ascii="Calibri" w:hAnsi="Calibri" w:cs="Calibri"/>
-          <w:b/>
-          <w:bCs/>
-          <w:sz w:val="20"/>
-          <w:szCs w:val="20"/>
-        </w:rPr>
-        <w:t>String</w:t>
-      </w:r>
-      <w:proofErr w:type="spellEnd"/>
+      <w:r>
+        <w:rPr>
+          <w:rFonts w:ascii="Calibri" w:hAnsi="Calibri" w:cs="Calibri"/>
+          <w:b/>
+          <w:bCs/>
+          <w:sz w:val="20"/>
+          <w:szCs w:val="20"/>
+        </w:rPr>
+        <w:t>nomeSquadra: String</w:t>
+      </w:r>
       <w:r>
         <w:rPr>
           <w:rFonts w:ascii="Calibri" w:hAnsi="Calibri" w:cs="Calibri"/>
@@ -1600,9 +1330,8 @@
           <w:szCs w:val="20"/>
           <w:u w:val="single"/>
         </w:rPr>
-        <w:t>Attributi</w:t>
-      </w:r>
-      <w:proofErr w:type="gramStart"/>
+        <w:t>Attributi:</w:t>
+      </w:r>
       <w:r>
         <w:rPr>
           <w:rFonts w:ascii="Calibri" w:hAnsi="Calibri" w:cs="Calibri"/>
@@ -1612,31 +1341,19 @@
           <w:szCs w:val="20"/>
           <w:u w:val="single"/>
         </w:rPr>
+        <w:t xml:space="preserve"> </w:t>
+      </w:r>
+      <w:r>
+        <w:rPr>
+          <w:rFonts w:ascii="Calibri" w:hAnsi="Calibri" w:cs="Calibri"/>
+          <w:b/>
+          <w:bCs/>
+          <w:sz w:val="20"/>
+          <w:szCs w:val="20"/>
+          <w:u w:val="single"/>
+        </w:rPr>
         <w:t>:</w:t>
       </w:r>
-      <w:r>
-        <w:rPr>
-          <w:rFonts w:ascii="Calibri" w:hAnsi="Calibri" w:cs="Calibri"/>
-          <w:b/>
-          <w:bCs/>
-          <w:sz w:val="20"/>
-          <w:szCs w:val="20"/>
-          <w:u w:val="single"/>
-        </w:rPr>
-        <w:t xml:space="preserve"> </w:t>
-      </w:r>
-      <w:r>
-        <w:rPr>
-          <w:rFonts w:ascii="Calibri" w:hAnsi="Calibri" w:cs="Calibri"/>
-          <w:b/>
-          <w:bCs/>
-          <w:sz w:val="20"/>
-          <w:szCs w:val="20"/>
-          <w:u w:val="single"/>
-        </w:rPr>
-        <w:t>:</w:t>
-      </w:r>
-      <w:proofErr w:type="gramEnd"/>
       <w:r>
         <w:rPr>
           <w:rFonts w:ascii="Calibri" w:hAnsi="Calibri" w:cs="Calibri"/>
@@ -1682,39 +1399,15 @@
           <w:szCs w:val="20"/>
         </w:rPr>
       </w:pPr>
-      <w:proofErr w:type="spellStart"/>
-      <w:proofErr w:type="gramStart"/>
-      <w:r>
-        <w:rPr>
-          <w:rFonts w:ascii="Calibri" w:hAnsi="Calibri" w:cs="Calibri"/>
-          <w:b/>
-          <w:bCs/>
-          <w:sz w:val="20"/>
-          <w:szCs w:val="20"/>
-        </w:rPr>
-        <w:t>selezionaGiudici</w:t>
-      </w:r>
-      <w:proofErr w:type="spellEnd"/>
-      <w:r>
-        <w:rPr>
-          <w:rFonts w:ascii="Calibri" w:hAnsi="Calibri" w:cs="Calibri"/>
-          <w:b/>
-          <w:bCs/>
-          <w:sz w:val="20"/>
-          <w:szCs w:val="20"/>
-        </w:rPr>
-        <w:t>(</w:t>
-      </w:r>
-      <w:proofErr w:type="gramEnd"/>
-      <w:r>
-        <w:rPr>
-          <w:rFonts w:ascii="Calibri" w:hAnsi="Calibri" w:cs="Calibri"/>
-          <w:b/>
-          <w:bCs/>
-          <w:sz w:val="20"/>
-          <w:szCs w:val="20"/>
-        </w:rPr>
-        <w:t>)</w:t>
+      <w:r>
+        <w:rPr>
+          <w:rFonts w:ascii="Calibri" w:hAnsi="Calibri" w:cs="Calibri"/>
+          <w:b/>
+          <w:bCs/>
+          <w:sz w:val="20"/>
+          <w:szCs w:val="20"/>
+        </w:rPr>
+        <w:t>selezionaGiudici()</w:t>
       </w:r>
       <w:r>
         <w:rPr>
@@ -1754,39 +1447,15 @@
           <w:szCs w:val="20"/>
         </w:rPr>
       </w:pPr>
-      <w:proofErr w:type="spellStart"/>
-      <w:proofErr w:type="gramStart"/>
-      <w:r>
-        <w:rPr>
-          <w:rFonts w:ascii="Calibri" w:hAnsi="Calibri" w:cs="Calibri"/>
-          <w:b/>
-          <w:bCs/>
-          <w:sz w:val="20"/>
-          <w:szCs w:val="20"/>
-        </w:rPr>
-        <w:t>apriRegistrazioni</w:t>
-      </w:r>
-      <w:proofErr w:type="spellEnd"/>
-      <w:r>
-        <w:rPr>
-          <w:rFonts w:ascii="Calibri" w:hAnsi="Calibri" w:cs="Calibri"/>
-          <w:b/>
-          <w:bCs/>
-          <w:sz w:val="20"/>
-          <w:szCs w:val="20"/>
-        </w:rPr>
-        <w:t>(</w:t>
-      </w:r>
-      <w:proofErr w:type="gramEnd"/>
-      <w:r>
-        <w:rPr>
-          <w:rFonts w:ascii="Calibri" w:hAnsi="Calibri" w:cs="Calibri"/>
-          <w:b/>
-          <w:bCs/>
-          <w:sz w:val="20"/>
-          <w:szCs w:val="20"/>
-        </w:rPr>
-        <w:t>)</w:t>
+      <w:r>
+        <w:rPr>
+          <w:rFonts w:ascii="Calibri" w:hAnsi="Calibri" w:cs="Calibri"/>
+          <w:b/>
+          <w:bCs/>
+          <w:sz w:val="20"/>
+          <w:szCs w:val="20"/>
+        </w:rPr>
+        <w:t>apriRegistrazioni()</w:t>
       </w:r>
       <w:r>
         <w:rPr>
@@ -1802,18 +1471,8 @@
           <w:sz w:val="20"/>
           <w:szCs w:val="20"/>
         </w:rPr>
-        <w:t xml:space="preserve"> Avvia il periodo di registrazione per l’</w:t>
-      </w:r>
-      <w:proofErr w:type="spellStart"/>
-      <w:r>
-        <w:rPr>
-          <w:rFonts w:ascii="Calibri" w:hAnsi="Calibri" w:cs="Calibri"/>
-          <w:sz w:val="20"/>
-          <w:szCs w:val="20"/>
-        </w:rPr>
-        <w:t>Hackaton</w:t>
-      </w:r>
-      <w:proofErr w:type="spellEnd"/>
+        <w:t xml:space="preserve"> Avvia il periodo di registrazione per l’Hackaton</w:t>
+      </w:r>
     </w:p>
     <w:p>
       <w:pPr>
@@ -1944,20 +1603,22 @@
       <w:pPr>
         <w:rPr>
           <w:rFonts w:ascii="Calibri" w:hAnsi="Calibri" w:cs="Calibri"/>
-          <w:sz w:val="20"/>
-          <w:szCs w:val="20"/>
-        </w:rPr>
-      </w:pPr>
-      <w:proofErr w:type="gramStart"/>
-      <w:r>
-        <w:rPr>
-          <w:rFonts w:ascii="Calibri" w:hAnsi="Calibri" w:cs="Calibri"/>
           <w:b/>
           <w:bCs/>
           <w:sz w:val="20"/>
           <w:szCs w:val="20"/>
           <w:u w:val="single"/>
         </w:rPr>
+      </w:pPr>
+      <w:r>
+        <w:rPr>
+          <w:rFonts w:ascii="Calibri" w:hAnsi="Calibri" w:cs="Calibri"/>
+          <w:b/>
+          <w:bCs/>
+          <w:sz w:val="20"/>
+          <w:szCs w:val="20"/>
+          <w:u w:val="single"/>
+        </w:rPr>
         <w:t>Attributi:</w:t>
       </w:r>
       <w:r>
@@ -1969,51 +1630,31 @@
           <w:szCs w:val="20"/>
           <w:u w:val="single"/>
         </w:rPr>
-        <w:t xml:space="preserve">  </w:t>
-      </w:r>
-      <w:proofErr w:type="spellStart"/>
-      <w:r>
-        <w:rPr>
-          <w:rFonts w:ascii="Calibri" w:hAnsi="Calibri" w:cs="Calibri"/>
-          <w:sz w:val="20"/>
-          <w:szCs w:val="20"/>
-        </w:rPr>
-        <w:t>dimensione</w:t>
-      </w:r>
-      <w:r>
-        <w:rPr>
-          <w:rFonts w:ascii="Calibri" w:hAnsi="Calibri" w:cs="Calibri"/>
-          <w:sz w:val="20"/>
-          <w:szCs w:val="20"/>
-        </w:rPr>
-        <w:t>MaxTeam</w:t>
-      </w:r>
-      <w:proofErr w:type="spellEnd"/>
-      <w:proofErr w:type="gramEnd"/>
-      <w:r>
-        <w:rPr>
-          <w:rFonts w:ascii="Calibri" w:hAnsi="Calibri" w:cs="Calibri"/>
-          <w:sz w:val="20"/>
-          <w:szCs w:val="20"/>
-        </w:rPr>
-        <w:t xml:space="preserve">: </w:t>
-      </w:r>
-      <w:proofErr w:type="spellStart"/>
-      <w:r>
-        <w:rPr>
-          <w:rFonts w:ascii="Calibri" w:hAnsi="Calibri" w:cs="Calibri"/>
-          <w:sz w:val="20"/>
-          <w:szCs w:val="20"/>
-        </w:rPr>
-        <w:t>int</w:t>
-      </w:r>
-      <w:proofErr w:type="spellEnd"/>
-      <w:r>
-        <w:rPr>
-          <w:rFonts w:ascii="Calibri" w:hAnsi="Calibri" w:cs="Calibri"/>
-          <w:sz w:val="20"/>
-          <w:szCs w:val="20"/>
-        </w:rPr>
+        <w:t xml:space="preserve"> </w:t>
+      </w:r>
+    </w:p>
+    <w:p>
+      <w:pPr>
+        <w:pStyle w:val="Paragrafoelenco"/>
+        <w:numPr>
+          <w:ilvl w:val="0"/>
+          <w:numId w:val="21"/>
+        </w:numPr>
+        <w:rPr>
+          <w:rFonts w:ascii="Calibri" w:hAnsi="Calibri" w:cs="Calibri"/>
+          <w:sz w:val="20"/>
+          <w:szCs w:val="20"/>
+        </w:rPr>
+      </w:pPr>
+      <w:r>
+        <w:rPr>
+          <w:rFonts w:ascii="Calibri" w:hAnsi="Calibri" w:cs="Calibri"/>
+          <w:sz w:val="20"/>
+          <w:szCs w:val="20"/>
+        </w:rPr>
+        <w:t>dimensioneMaxTeam: int</w:t>
+      </w:r>
+      <w:r>
         <w:sym w:font="Wingdings" w:char="F0E0"/>
       </w:r>
       <w:r>
@@ -2022,18 +1663,38 @@
           <w:sz w:val="20"/>
           <w:szCs w:val="20"/>
         </w:rPr>
-        <w:t xml:space="preserve"> numero massimo di utenti in </w:t>
-      </w:r>
-      <w:proofErr w:type="gramStart"/>
-      <w:r>
-        <w:rPr>
-          <w:rFonts w:ascii="Calibri" w:hAnsi="Calibri" w:cs="Calibri"/>
-          <w:sz w:val="20"/>
-          <w:szCs w:val="20"/>
-        </w:rPr>
-        <w:t>un team</w:t>
-      </w:r>
-      <w:proofErr w:type="gramEnd"/>
+        <w:t xml:space="preserve"> numero massimo di utenti in un team</w:t>
+      </w:r>
+    </w:p>
+    <w:p>
+      <w:pPr>
+        <w:pStyle w:val="Paragrafoelenco"/>
+        <w:numPr>
+          <w:ilvl w:val="0"/>
+          <w:numId w:val="21"/>
+        </w:numPr>
+        <w:rPr>
+          <w:rFonts w:ascii="Calibri" w:hAnsi="Calibri" w:cs="Calibri"/>
+          <w:sz w:val="20"/>
+          <w:szCs w:val="20"/>
+        </w:rPr>
+      </w:pPr>
+      <w:r>
+        <w:rPr>
+          <w:rFonts w:ascii="Calibri" w:hAnsi="Calibri" w:cs="Calibri"/>
+          <w:sz w:val="20"/>
+          <w:szCs w:val="20"/>
+        </w:rPr>
+        <w:t xml:space="preserve">nomeTeam: string </w:t>
+      </w:r>
+      <w:r>
+        <w:rPr>
+          <w:rFonts w:ascii="Calibri" w:hAnsi="Calibri" w:cs="Calibri"/>
+          <w:sz w:val="20"/>
+          <w:szCs w:val="20"/>
+        </w:rPr>
+        <w:t xml:space="preserve"> [Visibilità pubblica per permetterne il riutilizzo quando i giudici assegnano il voto]</w:t>
+      </w:r>
     </w:p>
     <w:p>
       <w:pPr>
@@ -2075,8 +1736,6 @@
           <w:szCs w:val="20"/>
         </w:rPr>
       </w:pPr>
-      <w:proofErr w:type="spellStart"/>
-      <w:proofErr w:type="gramStart"/>
       <w:r>
         <w:rPr>
           <w:rFonts w:ascii="Calibri" w:hAnsi="Calibri" w:cs="Calibri"/>
@@ -2087,33 +1746,7 @@
           <w:sz w:val="20"/>
           <w:szCs w:val="20"/>
         </w:rPr>
-        <w:t>progettaSoluzione</w:t>
-      </w:r>
-      <w:proofErr w:type="spellEnd"/>
-      <w:r>
-        <w:rPr>
-          <w:rFonts w:ascii="Calibri" w:hAnsi="Calibri" w:cs="Calibri"/>
-          <w:b/>
-          <w:bCs/>
-          <w:i/>
-          <w:iCs/>
-          <w:sz w:val="20"/>
-          <w:szCs w:val="20"/>
-        </w:rPr>
-        <w:t>(</w:t>
-      </w:r>
-      <w:proofErr w:type="gramEnd"/>
-      <w:r>
-        <w:rPr>
-          <w:rFonts w:ascii="Calibri" w:hAnsi="Calibri" w:cs="Calibri"/>
-          <w:b/>
-          <w:bCs/>
-          <w:i/>
-          <w:iCs/>
-          <w:sz w:val="20"/>
-          <w:szCs w:val="20"/>
-        </w:rPr>
-        <w:t>)</w:t>
+        <w:t>progettaSoluzione()</w:t>
       </w:r>
     </w:p>
     <w:p>
@@ -2400,40 +2033,16 @@
           <w:szCs w:val="20"/>
         </w:rPr>
       </w:pPr>
-      <w:proofErr w:type="spellStart"/>
-      <w:r>
-        <w:rPr>
-          <w:rFonts w:ascii="Calibri" w:hAnsi="Calibri" w:cs="Calibri"/>
-          <w:b/>
-          <w:bCs/>
-          <w:sz w:val="20"/>
-          <w:szCs w:val="20"/>
-        </w:rPr>
-        <w:t>nomeDocumento</w:t>
-      </w:r>
-      <w:proofErr w:type="spellEnd"/>
-      <w:r>
-        <w:rPr>
-          <w:rFonts w:ascii="Calibri" w:hAnsi="Calibri" w:cs="Calibri"/>
-          <w:b/>
-          <w:bCs/>
-          <w:sz w:val="20"/>
-          <w:szCs w:val="20"/>
-        </w:rPr>
-        <w:t xml:space="preserve">: </w:t>
-      </w:r>
-      <w:proofErr w:type="spellStart"/>
-      <w:r>
-        <w:rPr>
-          <w:rFonts w:ascii="Calibri" w:hAnsi="Calibri" w:cs="Calibri"/>
-          <w:b/>
-          <w:bCs/>
-          <w:sz w:val="20"/>
-          <w:szCs w:val="20"/>
-        </w:rPr>
-        <w:t>String</w:t>
-      </w:r>
-      <w:proofErr w:type="spellEnd"/>
+      <w:r>
+        <w:rPr>
+          <w:rFonts w:ascii="Calibri" w:hAnsi="Calibri" w:cs="Calibri"/>
+          <w:b/>
+          <w:bCs/>
+          <w:sz w:val="20"/>
+          <w:szCs w:val="20"/>
+        </w:rPr>
+        <w:t>nomeDocumento: String</w:t>
+      </w:r>
       <w:r>
         <w:rPr>
           <w:rFonts w:ascii="Calibri" w:hAnsi="Calibri" w:cs="Calibri"/>
@@ -2472,7 +2081,6 @@
           <w:szCs w:val="20"/>
         </w:rPr>
       </w:pPr>
-      <w:proofErr w:type="spellStart"/>
       <w:r>
         <w:rPr>
           <w:rFonts w:ascii="Calibri" w:hAnsi="Calibri" w:cs="Calibri"/>
@@ -2483,7 +2091,6 @@
         </w:rPr>
         <w:t>versioneRilascio</w:t>
       </w:r>
-      <w:proofErr w:type="spellEnd"/>
       <w:r>
         <w:rPr>
           <w:rFonts w:ascii="Calibri" w:hAnsi="Calibri" w:cs="Calibri"/>
@@ -2514,7 +2121,6 @@
           <w:szCs w:val="20"/>
         </w:rPr>
       </w:pPr>
-      <w:proofErr w:type="spellStart"/>
       <w:r>
         <w:rPr>
           <w:rFonts w:ascii="Calibri" w:hAnsi="Calibri" w:cs="Calibri"/>
@@ -2525,7 +2131,6 @@
         </w:rPr>
         <w:t>orarioAggiornamento</w:t>
       </w:r>
-      <w:proofErr w:type="spellEnd"/>
       <w:r>
         <w:rPr>
           <w:rFonts w:ascii="Calibri" w:hAnsi="Calibri" w:cs="Calibri"/>
@@ -2864,40 +2469,16 @@
           <w:u w:val="single"/>
         </w:rPr>
       </w:pPr>
-      <w:proofErr w:type="spellStart"/>
-      <w:r>
-        <w:rPr>
-          <w:rFonts w:ascii="Calibri" w:hAnsi="Calibri" w:cs="Calibri"/>
-          <w:b/>
-          <w:bCs/>
-          <w:sz w:val="20"/>
-          <w:szCs w:val="20"/>
-        </w:rPr>
-        <w:t>numeroMaxIscritti</w:t>
-      </w:r>
-      <w:proofErr w:type="spellEnd"/>
-      <w:r>
-        <w:rPr>
-          <w:rFonts w:ascii="Calibri" w:hAnsi="Calibri" w:cs="Calibri"/>
-          <w:b/>
-          <w:bCs/>
-          <w:sz w:val="20"/>
-          <w:szCs w:val="20"/>
-        </w:rPr>
-        <w:t xml:space="preserve">: </w:t>
-      </w:r>
-      <w:proofErr w:type="spellStart"/>
-      <w:r>
-        <w:rPr>
-          <w:rFonts w:ascii="Calibri" w:hAnsi="Calibri" w:cs="Calibri"/>
-          <w:b/>
-          <w:bCs/>
-          <w:sz w:val="20"/>
-          <w:szCs w:val="20"/>
-        </w:rPr>
-        <w:t>int</w:t>
-      </w:r>
-      <w:proofErr w:type="spellEnd"/>
+      <w:r>
+        <w:rPr>
+          <w:rFonts w:ascii="Calibri" w:hAnsi="Calibri" w:cs="Calibri"/>
+          <w:b/>
+          <w:bCs/>
+          <w:sz w:val="20"/>
+          <w:szCs w:val="20"/>
+        </w:rPr>
+        <w:t>numeroMaxIscritti: int</w:t>
+      </w:r>
       <w:r>
         <w:rPr>
           <w:rFonts w:ascii="Calibri" w:hAnsi="Calibri" w:cs="Calibri"/>
@@ -2954,39 +2535,15 @@
           <w:u w:val="single"/>
         </w:rPr>
       </w:pPr>
-      <w:proofErr w:type="spellStart"/>
-      <w:proofErr w:type="gramStart"/>
-      <w:r>
-        <w:rPr>
-          <w:rFonts w:ascii="Calibri" w:hAnsi="Calibri" w:cs="Calibri"/>
-          <w:b/>
-          <w:bCs/>
-          <w:sz w:val="20"/>
-          <w:szCs w:val="20"/>
-        </w:rPr>
-        <w:t>pubblicaClassifica</w:t>
-      </w:r>
-      <w:proofErr w:type="spellEnd"/>
-      <w:r>
-        <w:rPr>
-          <w:rFonts w:ascii="Calibri" w:hAnsi="Calibri" w:cs="Calibri"/>
-          <w:b/>
-          <w:bCs/>
-          <w:sz w:val="20"/>
-          <w:szCs w:val="20"/>
-        </w:rPr>
-        <w:t>(</w:t>
-      </w:r>
-      <w:proofErr w:type="gramEnd"/>
-      <w:r>
-        <w:rPr>
-          <w:rFonts w:ascii="Calibri" w:hAnsi="Calibri" w:cs="Calibri"/>
-          <w:b/>
-          <w:bCs/>
-          <w:sz w:val="20"/>
-          <w:szCs w:val="20"/>
-        </w:rPr>
-        <w:t>)</w:t>
+      <w:r>
+        <w:rPr>
+          <w:rFonts w:ascii="Calibri" w:hAnsi="Calibri" w:cs="Calibri"/>
+          <w:b/>
+          <w:bCs/>
+          <w:sz w:val="20"/>
+          <w:szCs w:val="20"/>
+        </w:rPr>
+        <w:t>pubblicaClassifica()</w:t>
       </w:r>
       <w:r>
         <w:rPr>
@@ -3002,18 +2559,8 @@
           <w:sz w:val="20"/>
           <w:szCs w:val="20"/>
         </w:rPr>
-        <w:t xml:space="preserve"> Pubblica la classifica </w:t>
-      </w:r>
-      <w:proofErr w:type="gramStart"/>
-      <w:r>
-        <w:rPr>
-          <w:rFonts w:ascii="Calibri" w:hAnsi="Calibri" w:cs="Calibri"/>
-          <w:sz w:val="20"/>
-          <w:szCs w:val="20"/>
-        </w:rPr>
-        <w:t>dei team</w:t>
-      </w:r>
-      <w:proofErr w:type="gramEnd"/>
+        <w:t xml:space="preserve"> Pubblica la classifica dei team</w:t>
+      </w:r>
     </w:p>
     <w:p>
       <w:pPr>
@@ -3031,39 +2578,15 @@
           <w:u w:val="single"/>
         </w:rPr>
       </w:pPr>
-      <w:proofErr w:type="spellStart"/>
-      <w:proofErr w:type="gramStart"/>
-      <w:r>
-        <w:rPr>
-          <w:rFonts w:ascii="Calibri" w:hAnsi="Calibri" w:cs="Calibri"/>
-          <w:b/>
-          <w:bCs/>
-          <w:sz w:val="20"/>
-          <w:szCs w:val="20"/>
-        </w:rPr>
-        <w:t>acquisisciVoto</w:t>
-      </w:r>
-      <w:proofErr w:type="spellEnd"/>
-      <w:r>
-        <w:rPr>
-          <w:rFonts w:ascii="Calibri" w:hAnsi="Calibri" w:cs="Calibri"/>
-          <w:b/>
-          <w:bCs/>
-          <w:sz w:val="20"/>
-          <w:szCs w:val="20"/>
-        </w:rPr>
-        <w:t>(</w:t>
-      </w:r>
-      <w:proofErr w:type="gramEnd"/>
-      <w:r>
-        <w:rPr>
-          <w:rFonts w:ascii="Calibri" w:hAnsi="Calibri" w:cs="Calibri"/>
-          <w:b/>
-          <w:bCs/>
-          <w:sz w:val="20"/>
-          <w:szCs w:val="20"/>
-        </w:rPr>
-        <w:t>)</w:t>
+      <w:r>
+        <w:rPr>
+          <w:rFonts w:ascii="Calibri" w:hAnsi="Calibri" w:cs="Calibri"/>
+          <w:b/>
+          <w:bCs/>
+          <w:sz w:val="20"/>
+          <w:szCs w:val="20"/>
+        </w:rPr>
+        <w:t>acquisisciVoto()</w:t>
       </w:r>
       <w:r>
         <w:rPr>
@@ -4996,6 +4519,121 @@
     </w:lvl>
   </w:abstractNum>
   <w:abstractNum w:abstractNumId="15" w15:restartNumberingAfterBreak="0">
+    <w:nsid w:val="691B0EFE"/>
+    <w:multiLevelType w:val="hybridMultilevel"/>
+    <w:tmpl w:val="8B9A12D6"/>
+    <w:lvl w:ilvl="0" w:tplc="04100001">
+      <w:start w:val="1"/>
+      <w:numFmt w:val="bullet"/>
+      <w:lvlText w:val=""/>
+      <w:lvlJc w:val="left"/>
+      <w:pPr>
+        <w:ind w:left="720" w:hanging="360"/>
+      </w:pPr>
+      <w:rPr>
+        <w:rFonts w:ascii="Symbol" w:hAnsi="Symbol" w:hint="default"/>
+        <w:b/>
+        <w:u w:val="single"/>
+      </w:rPr>
+    </w:lvl>
+    <w:lvl w:ilvl="1" w:tplc="04100003" w:tentative="1">
+      <w:start w:val="1"/>
+      <w:numFmt w:val="bullet"/>
+      <w:lvlText w:val="o"/>
+      <w:lvlJc w:val="left"/>
+      <w:pPr>
+        <w:ind w:left="1440" w:hanging="360"/>
+      </w:pPr>
+      <w:rPr>
+        <w:rFonts w:ascii="Courier New" w:hAnsi="Courier New" w:cs="Courier New" w:hint="default"/>
+      </w:rPr>
+    </w:lvl>
+    <w:lvl w:ilvl="2" w:tplc="04100005" w:tentative="1">
+      <w:start w:val="1"/>
+      <w:numFmt w:val="bullet"/>
+      <w:lvlText w:val=""/>
+      <w:lvlJc w:val="left"/>
+      <w:pPr>
+        <w:ind w:left="2160" w:hanging="360"/>
+      </w:pPr>
+      <w:rPr>
+        <w:rFonts w:ascii="Wingdings" w:hAnsi="Wingdings" w:hint="default"/>
+      </w:rPr>
+    </w:lvl>
+    <w:lvl w:ilvl="3" w:tplc="04100001" w:tentative="1">
+      <w:start w:val="1"/>
+      <w:numFmt w:val="bullet"/>
+      <w:lvlText w:val=""/>
+      <w:lvlJc w:val="left"/>
+      <w:pPr>
+        <w:ind w:left="2880" w:hanging="360"/>
+      </w:pPr>
+      <w:rPr>
+        <w:rFonts w:ascii="Symbol" w:hAnsi="Symbol" w:hint="default"/>
+      </w:rPr>
+    </w:lvl>
+    <w:lvl w:ilvl="4" w:tplc="04100003" w:tentative="1">
+      <w:start w:val="1"/>
+      <w:numFmt w:val="bullet"/>
+      <w:lvlText w:val="o"/>
+      <w:lvlJc w:val="left"/>
+      <w:pPr>
+        <w:ind w:left="3600" w:hanging="360"/>
+      </w:pPr>
+      <w:rPr>
+        <w:rFonts w:ascii="Courier New" w:hAnsi="Courier New" w:cs="Courier New" w:hint="default"/>
+      </w:rPr>
+    </w:lvl>
+    <w:lvl w:ilvl="5" w:tplc="04100005" w:tentative="1">
+      <w:start w:val="1"/>
+      <w:numFmt w:val="bullet"/>
+      <w:lvlText w:val=""/>
+      <w:lvlJc w:val="left"/>
+      <w:pPr>
+        <w:ind w:left="4320" w:hanging="360"/>
+      </w:pPr>
+      <w:rPr>
+        <w:rFonts w:ascii="Wingdings" w:hAnsi="Wingdings" w:hint="default"/>
+      </w:rPr>
+    </w:lvl>
+    <w:lvl w:ilvl="6" w:tplc="04100001" w:tentative="1">
+      <w:start w:val="1"/>
+      <w:numFmt w:val="bullet"/>
+      <w:lvlText w:val=""/>
+      <w:lvlJc w:val="left"/>
+      <w:pPr>
+        <w:ind w:left="5040" w:hanging="360"/>
+      </w:pPr>
+      <w:rPr>
+        <w:rFonts w:ascii="Symbol" w:hAnsi="Symbol" w:hint="default"/>
+      </w:rPr>
+    </w:lvl>
+    <w:lvl w:ilvl="7" w:tplc="04100003" w:tentative="1">
+      <w:start w:val="1"/>
+      <w:numFmt w:val="bullet"/>
+      <w:lvlText w:val="o"/>
+      <w:lvlJc w:val="left"/>
+      <w:pPr>
+        <w:ind w:left="5760" w:hanging="360"/>
+      </w:pPr>
+      <w:rPr>
+        <w:rFonts w:ascii="Courier New" w:hAnsi="Courier New" w:cs="Courier New" w:hint="default"/>
+      </w:rPr>
+    </w:lvl>
+    <w:lvl w:ilvl="8" w:tplc="04100005" w:tentative="1">
+      <w:start w:val="1"/>
+      <w:numFmt w:val="bullet"/>
+      <w:lvlText w:val=""/>
+      <w:lvlJc w:val="left"/>
+      <w:pPr>
+        <w:ind w:left="6480" w:hanging="360"/>
+      </w:pPr>
+      <w:rPr>
+        <w:rFonts w:ascii="Wingdings" w:hAnsi="Wingdings" w:hint="default"/>
+      </w:rPr>
+    </w:lvl>
+  </w:abstractNum>
+  <w:abstractNum w:abstractNumId="16" w15:restartNumberingAfterBreak="0">
     <w:nsid w:val="6CD90E70"/>
     <w:multiLevelType w:val="hybridMultilevel"/>
     <w:tmpl w:val="07C68F96"/>
@@ -5108,7 +4746,7 @@
       </w:rPr>
     </w:lvl>
   </w:abstractNum>
-  <w:abstractNum w:abstractNumId="16" w15:restartNumberingAfterBreak="0">
+  <w:abstractNum w:abstractNumId="17" w15:restartNumberingAfterBreak="0">
     <w:nsid w:val="7BA365A2"/>
     <w:multiLevelType w:val="hybridMultilevel"/>
     <w:tmpl w:val="8B06E018"/>
@@ -5221,7 +4859,7 @@
       </w:rPr>
     </w:lvl>
   </w:abstractNum>
-  <w:abstractNum w:abstractNumId="17" w15:restartNumberingAfterBreak="0">
+  <w:abstractNum w:abstractNumId="18" w15:restartNumberingAfterBreak="0">
     <w:nsid w:val="7C7600D8"/>
     <w:multiLevelType w:val="hybridMultilevel"/>
     <w:tmpl w:val="CA1E5A44"/>
@@ -5334,7 +4972,7 @@
       </w:rPr>
     </w:lvl>
   </w:abstractNum>
-  <w:abstractNum w:abstractNumId="18" w15:restartNumberingAfterBreak="0">
+  <w:abstractNum w:abstractNumId="19" w15:restartNumberingAfterBreak="0">
     <w:nsid w:val="7E4F62E3"/>
     <w:multiLevelType w:val="hybridMultilevel"/>
     <w:tmpl w:val="D1E24930"/>
@@ -5447,7 +5085,7 @@
       </w:rPr>
     </w:lvl>
   </w:abstractNum>
-  <w:abstractNum w:abstractNumId="19" w15:restartNumberingAfterBreak="0">
+  <w:abstractNum w:abstractNumId="20" w15:restartNumberingAfterBreak="0">
     <w:nsid w:val="7FD67CB5"/>
     <w:multiLevelType w:val="hybridMultilevel"/>
     <w:tmpl w:val="FB187CDC"/>
@@ -5564,7 +5202,7 @@
     <w:abstractNumId w:val="4"/>
   </w:num>
   <w:num w:numId="2" w16cid:durableId="2133278273">
-    <w:abstractNumId w:val="16"/>
+    <w:abstractNumId w:val="17"/>
   </w:num>
   <w:num w:numId="3" w16cid:durableId="1963070209">
     <w:abstractNumId w:val="5"/>
@@ -5573,7 +5211,7 @@
     <w:abstractNumId w:val="10"/>
   </w:num>
   <w:num w:numId="5" w16cid:durableId="2089691935">
-    <w:abstractNumId w:val="15"/>
+    <w:abstractNumId w:val="16"/>
   </w:num>
   <w:num w:numId="6" w16cid:durableId="1184243921">
     <w:abstractNumId w:val="2"/>
@@ -5585,10 +5223,10 @@
     <w:abstractNumId w:val="12"/>
   </w:num>
   <w:num w:numId="9" w16cid:durableId="716004537">
-    <w:abstractNumId w:val="18"/>
+    <w:abstractNumId w:val="19"/>
   </w:num>
   <w:num w:numId="10" w16cid:durableId="1063409205">
-    <w:abstractNumId w:val="19"/>
+    <w:abstractNumId w:val="20"/>
   </w:num>
   <w:num w:numId="11" w16cid:durableId="13773520">
     <w:abstractNumId w:val="3"/>
@@ -5597,7 +5235,7 @@
     <w:abstractNumId w:val="1"/>
   </w:num>
   <w:num w:numId="13" w16cid:durableId="1796871572">
-    <w:abstractNumId w:val="17"/>
+    <w:abstractNumId w:val="18"/>
   </w:num>
   <w:num w:numId="14" w16cid:durableId="1707288427">
     <w:abstractNumId w:val="14"/>
@@ -5619,6 +5257,9 @@
   </w:num>
   <w:num w:numId="20" w16cid:durableId="1914511880">
     <w:abstractNumId w:val="6"/>
+  </w:num>
+  <w:num w:numId="21" w16cid:durableId="181431556">
+    <w:abstractNumId w:val="15"/>
   </w:num>
 </w:numbering>
 </file>

</xml_diff>

<commit_message>
Aggiunta Codice Java + Alcune Modifiche al Grafico
Implementazione associazioni tramite codice java, modifica di alcune molteplicità e accurato riporto sulla documentazione
</commit_message>
<xml_diff>
--- a/documentazione/primoHomework/Documentazione primoHomework.docx
+++ b/documentazione/primoHomework/Documentazione primoHomework.docx
@@ -882,7 +882,23 @@
           <w:sz w:val="20"/>
           <w:szCs w:val="20"/>
         </w:rPr>
-        <w:t>: Assegna i voti che vengono caricati sulla piattaforma</w:t>
+        <w:t>: Assegna i voti che vengono caricati su</w:t>
+      </w:r>
+      <w:r>
+        <w:rPr>
+          <w:rFonts w:ascii="Calibri" w:hAnsi="Calibri" w:cs="Calibri"/>
+          <w:sz w:val="20"/>
+          <w:szCs w:val="20"/>
+        </w:rPr>
+        <w:t xml:space="preserve"> una</w:t>
+      </w:r>
+      <w:r>
+        <w:rPr>
+          <w:rFonts w:ascii="Calibri" w:hAnsi="Calibri" w:cs="Calibri"/>
+          <w:sz w:val="20"/>
+          <w:szCs w:val="20"/>
+        </w:rPr>
+        <w:t xml:space="preserve"> piattaforma</w:t>
       </w:r>
     </w:p>
     <w:p>
@@ -2094,6 +2110,16 @@
       <w:r>
         <w:rPr>
           <w:rFonts w:ascii="Calibri" w:hAnsi="Calibri" w:cs="Calibri"/>
+          <w:b/>
+          <w:bCs/>
+          <w:sz w:val="20"/>
+          <w:szCs w:val="20"/>
+        </w:rPr>
+        <w:t>: float</w:t>
+      </w:r>
+      <w:r>
+        <w:rPr>
+          <w:rFonts w:ascii="Calibri" w:hAnsi="Calibri" w:cs="Calibri"/>
           <w:sz w:val="20"/>
           <w:szCs w:val="20"/>
         </w:rPr>
@@ -2130,6 +2156,16 @@
           <w:szCs w:val="20"/>
         </w:rPr>
         <w:t>orarioAggiornamento</w:t>
+      </w:r>
+      <w:r>
+        <w:rPr>
+          <w:rFonts w:ascii="Calibri" w:hAnsi="Calibri" w:cs="Calibri"/>
+          <w:b/>
+          <w:bCs/>
+          <w:sz w:val="20"/>
+          <w:szCs w:val="20"/>
+        </w:rPr>
+        <w:t>: String</w:t>
       </w:r>
       <w:r>
         <w:rPr>

</xml_diff>